<commit_message>
Countdown to the date.
</commit_message>
<xml_diff>
--- a/index.docx
+++ b/index.docx
@@ -3,23 +3,8 @@
 <w:document xmlns:wpc="http://schemas.microsoft.com/office/word/2010/wordprocessingCanvas" xmlns:mc="http://schemas.openxmlformats.org/markup-compatibility/2006" xmlns:o="urn:schemas-microsoft-com:office:office" xmlns:r="http://schemas.openxmlformats.org/officeDocument/2006/relationships" xmlns:m="http://schemas.openxmlformats.org/officeDocument/2006/math" xmlns:v="urn:schemas-microsoft-com:vml" xmlns:wp14="http://schemas.microsoft.com/office/word/2010/wordprocessingDrawing" xmlns:wp="http://schemas.openxmlformats.org/drawingml/2006/wordprocessingDrawing" xmlns:w10="urn:schemas-microsoft-com:office:word" xmlns:w="http://schemas.openxmlformats.org/wordprocessingml/2006/main" xmlns:w14="http://schemas.microsoft.com/office/word/2010/wordml" xmlns:w15="http://schemas.microsoft.com/office/word/2012/wordml" xmlns:wpg="http://schemas.microsoft.com/office/word/2010/wordprocessingGroup" xmlns:wpi="http://schemas.microsoft.com/office/word/2010/wordprocessingInk" xmlns:wne="http://schemas.microsoft.com/office/word/2006/wordml" xmlns:wps="http://schemas.microsoft.com/office/word/2010/wordprocessingShape" mc:Ignorable="w14 w15 wp14">
   <w:body>
     <w:p>
-      <w:pPr>
-        <w:rPr>
-          <w:noProof/>
-          <w:lang w:eastAsia="en-GB"/>
-        </w:rPr>
-      </w:pPr>
-    </w:p>
-    <w:p>
-      <w:pPr>
-        <w:rPr>
-          <w:noProof/>
-          <w:lang w:eastAsia="en-GB"/>
-        </w:rPr>
-      </w:pPr>
-    </w:p>
-    <w:p/>
-    <w:p>
+      <w:bookmarkStart w:id="0" w:name="_GoBack"/>
+      <w:bookmarkEnd w:id="0"/>
       <w:r>
         <w:rPr>
           <w:noProof/>
@@ -79,11 +64,6 @@
     <w:p/>
     <w:p>
       <w:r>
-        <w:t>What is SIGN?</w:t>
-      </w:r>
-    </w:p>
-    <w:p>
-      <w:r>
         <w:t>(</w:t>
       </w:r>
       <w:hyperlink r:id="rId6" w:history="1">
@@ -101,6 +81,12 @@
     <w:p/>
     <w:p>
       <w:r>
+        <w:t>What is SIGN?</w:t>
+      </w:r>
+    </w:p>
+    <w:p/>
+    <w:p>
+      <w:r>
         <w:t xml:space="preserve">SIGN = </w:t>
       </w:r>
       <w:r>
@@ -108,6 +94,41 @@
       </w:r>
     </w:p>
     <w:p/>
+    <w:p>
+      <w:r>
+        <w:t>Save the Date:</w:t>
+      </w:r>
+    </w:p>
+    <w:p>
+      <w:pPr>
+        <w:rPr>
+          <w:b/>
+          <w:sz w:val="96"/>
+        </w:rPr>
+      </w:pPr>
+      <w:r>
+        <w:rPr>
+          <w:b/>
+          <w:sz w:val="96"/>
+        </w:rPr>
+        <w:t>2nd November 2016</w:t>
+      </w:r>
+    </w:p>
+    <w:p>
+      <w:r>
+        <w:t xml:space="preserve">SIGN event is free and open to the public – sign up now on </w:t>
+      </w:r>
+      <w:hyperlink r:id="rId7" w:history="1">
+        <w:proofErr w:type="spellStart"/>
+        <w:r>
+          <w:rPr>
+            <w:rStyle w:val="Hyperlink"/>
+          </w:rPr>
+          <w:t>EventBright</w:t>
+        </w:r>
+        <w:proofErr w:type="spellEnd"/>
+      </w:hyperlink>
+    </w:p>
     <w:p>
       <w:pPr>
         <w:pStyle w:val="Heading1"/>
@@ -135,7 +156,7 @@
       <w:r>
         <w:t xml:space="preserve">Facebook: </w:t>
       </w:r>
-      <w:hyperlink r:id="rId7" w:history="1">
+      <w:hyperlink r:id="rId8" w:history="1">
         <w:r>
           <w:rPr>
             <w:rStyle w:val="Hyperlink"/>
@@ -146,83 +167,127 @@
     </w:p>
     <w:p>
       <w:r>
+        <w:t>Twitter: http</w:t>
+      </w:r>
+      <w:r>
+        <w:t>s</w:t>
+      </w:r>
+      <w:r>
+        <w:t>://www.twitter.com</w:t>
+      </w:r>
+      <w:r>
         <w:t xml:space="preserve"> </w:t>
       </w:r>
     </w:p>
+    <w:p>
+      <w:proofErr w:type="spellStart"/>
+      <w:r>
+        <w:t>Eventbright</w:t>
+      </w:r>
+      <w:proofErr w:type="spellEnd"/>
+      <w:r>
+        <w:t>: http://www.eventbright.com</w:t>
+      </w:r>
+    </w:p>
+    <w:p/>
     <w:p>
       <w:pPr>
         <w:pStyle w:val="Heading1"/>
       </w:pPr>
       <w:r>
-        <w:t>Organisation Committee</w:t>
-      </w:r>
-    </w:p>
-    <w:p>
-      <w:r>
-        <w:t>Dave Cobb</w:t>
-      </w:r>
-      <w:r>
-        <w:t xml:space="preserve"> (</w:t>
-      </w:r>
-      <w:r>
-        <w:t>Southampton Solent University)</w:t>
-      </w:r>
-    </w:p>
-    <w:p>
-      <w:r>
-        <w:t>Andrew Mitchell (Southampton Solent University)</w:t>
-      </w:r>
-    </w:p>
-    <w:p>
-      <w:r>
-        <w:t xml:space="preserve">Christos </w:t>
-      </w:r>
-      <w:proofErr w:type="spellStart"/>
-      <w:r>
-        <w:t>Gatzidis</w:t>
-      </w:r>
-      <w:proofErr w:type="spellEnd"/>
-      <w:r>
-        <w:t xml:space="preserve"> (B</w:t>
-      </w:r>
-      <w:r>
-        <w:t>ournemouth</w:t>
-      </w:r>
-      <w:r>
-        <w:t xml:space="preserve"> University)</w:t>
-      </w:r>
-    </w:p>
-    <w:p>
-      <w:r>
-        <w:t xml:space="preserve">Mark </w:t>
-      </w:r>
-      <w:proofErr w:type="spellStart"/>
-      <w:r>
-        <w:t>Eyles</w:t>
-      </w:r>
-      <w:proofErr w:type="spellEnd"/>
-      <w:r>
-        <w:t xml:space="preserve"> (Portsmouth University)</w:t>
-      </w:r>
-    </w:p>
-    <w:p>
-      <w:r>
-        <w:t>Claire Oliver</w:t>
-      </w:r>
-      <w:r>
-        <w:t xml:space="preserve"> (Southampton University)</w:t>
-      </w:r>
-      <w:bookmarkStart w:id="0" w:name="_GoBack"/>
-      <w:bookmarkEnd w:id="0"/>
-    </w:p>
-    <w:p/>
-    <w:p/>
+        <w:t>Get Involved</w:t>
+      </w:r>
+    </w:p>
+    <w:p>
+      <w:r>
+        <w:t xml:space="preserve">Are you interested in </w:t>
+      </w:r>
+      <w:r>
+        <w:t>getting involved</w:t>
+      </w:r>
+      <w:r>
+        <w:t xml:space="preserve">?   </w:t>
+      </w:r>
+      <w:r>
+        <w:t xml:space="preserve">Attending? Helping out? Giving a talk or hosting a panel?  </w:t>
+      </w:r>
+    </w:p>
+    <w:p/>
+    <w:p>
+      <w:r>
+        <w:t>Please don’t hesitate to let us know – get in touch!  Any of the organising committee would be happy to help.</w:t>
+      </w:r>
+    </w:p>
     <w:p/>
     <w:p>
       <w:pPr>
         <w:pStyle w:val="Heading1"/>
       </w:pPr>
       <w:r>
+        <w:t>Organisation Committee</w:t>
+      </w:r>
+    </w:p>
+    <w:p>
+      <w:r>
+        <w:t>Dave Cobb</w:t>
+      </w:r>
+      <w:r>
+        <w:t xml:space="preserve"> (Southampton Solent University)</w:t>
+      </w:r>
+    </w:p>
+    <w:p>
+      <w:r>
+        <w:t>Andrew Mitchell (Southampton Solent University)</w:t>
+      </w:r>
+    </w:p>
+    <w:p>
+      <w:r>
+        <w:t xml:space="preserve">Christos </w:t>
+      </w:r>
+      <w:proofErr w:type="spellStart"/>
+      <w:r>
+        <w:t>Gatzidis</w:t>
+      </w:r>
+      <w:proofErr w:type="spellEnd"/>
+      <w:r>
+        <w:t xml:space="preserve"> (B</w:t>
+      </w:r>
+      <w:r>
+        <w:t>ournemouth</w:t>
+      </w:r>
+      <w:r>
+        <w:t xml:space="preserve"> University)</w:t>
+      </w:r>
+    </w:p>
+    <w:p>
+      <w:r>
+        <w:t xml:space="preserve">Mark </w:t>
+      </w:r>
+      <w:proofErr w:type="spellStart"/>
+      <w:r>
+        <w:t>Eyles</w:t>
+      </w:r>
+      <w:proofErr w:type="spellEnd"/>
+      <w:r>
+        <w:t xml:space="preserve"> (Portsmouth University)</w:t>
+      </w:r>
+    </w:p>
+    <w:p>
+      <w:r>
+        <w:t>Claire Oliver</w:t>
+      </w:r>
+      <w:r>
+        <w:t xml:space="preserve"> (Southampton University)</w:t>
+      </w:r>
+    </w:p>
+    <w:p/>
+    <w:p/>
+    <w:p/>
+    <w:p>
+      <w:pPr>
+        <w:pStyle w:val="Heading1"/>
+      </w:pPr>
+      <w:r>
         <w:t xml:space="preserve">Past </w:t>
       </w:r>
       <w:r>
@@ -230,7 +295,7 @@
       </w:r>
     </w:p>
     <w:p>
-      <w:hyperlink r:id="rId8" w:history="1">
+      <w:hyperlink r:id="rId9" w:history="1">
         <w:r>
           <w:rPr>
             <w:rStyle w:val="Hyperlink"/>
@@ -251,8 +316,28 @@
       </w:r>
     </w:p>
     <w:p>
-      <w:r>
-        <w:t>SIGN 2017 (NOW)</w:t>
+      <w:hyperlink r:id="rId10" w:history="1">
+        <w:r>
+          <w:rPr>
+            <w:rStyle w:val="Hyperlink"/>
+          </w:rPr>
+          <w:t>SIGN 2017</w:t>
+        </w:r>
+      </w:hyperlink>
+      <w:r>
+        <w:t xml:space="preserve"> (NOW)</w:t>
+      </w:r>
+      <w:r>
+        <w:t xml:space="preserve"> – 2</w:t>
+      </w:r>
+      <w:r>
+        <w:rPr>
+          <w:vertAlign w:val="superscript"/>
+        </w:rPr>
+        <w:t>nd</w:t>
+      </w:r>
+      <w:r>
+        <w:t xml:space="preserve"> November 2016</w:t>
       </w:r>
     </w:p>
     <w:p>
@@ -1113,7 +1198,7 @@
 </file>
 
 <file path=customXml/itemProps1.xml><?xml version="1.0" encoding="utf-8"?>
-<ds:datastoreItem xmlns:ds="http://schemas.openxmlformats.org/officeDocument/2006/customXml" ds:itemID="{3496C1D5-1506-4F14-9022-AAF9D841F243}">
+<ds:datastoreItem xmlns:ds="http://schemas.openxmlformats.org/officeDocument/2006/customXml" ds:itemID="{8B52C389-F620-4E9E-87E6-D872587C4A1B}">
   <ds:schemaRefs>
     <ds:schemaRef ds:uri="http://schemas.openxmlformats.org/officeDocument/2006/bibliography"/>
   </ds:schemaRefs>

</xml_diff>